<commit_message>
complete Lab1.1 - Hoang Linh
</commit_message>
<xml_diff>
--- a/Lab1.1.docx
+++ b/Lab1.1.docx
@@ -564,11 +564,15 @@
     <w:p>
       <w:pPr>
         <w:rPr>
-          <w:lang w:val="en-US"/>
-        </w:rPr>
-      </w:pPr>
-      <w:r>
-        <w:rPr>
+          <w:b/>
+          <w:bCs/>
+          <w:lang w:val="en-US"/>
+        </w:rPr>
+      </w:pPr>
+      <w:r>
+        <w:rPr>
+          <w:b/>
+          <w:bCs/>
           <w:lang w:val="en-US"/>
         </w:rPr>
         <w:t>How can tools enable distributed, global requirements engineering activities? What are the drawbacks in this regard?</w:t>
@@ -684,13 +688,22 @@
     </w:p>
     <w:p>
       <w:pPr>
-        <w:rPr>
+        <w:pStyle w:val="ListParagraph"/>
+        <w:numPr>
+          <w:ilvl w:val="0"/>
+          <w:numId w:val="4"/>
+        </w:numPr>
+        <w:rPr>
+          <w:b/>
+          <w:bCs/>
           <w:i/>
           <w:iCs/>
         </w:rPr>
       </w:pPr>
       <w:r>
         <w:rPr>
+          <w:b/>
+          <w:bCs/>
           <w:i/>
           <w:iCs/>
           <w:lang w:val="en-US"/>
@@ -699,6 +712,8 @@
       </w:r>
       <w:r>
         <w:rPr>
+          <w:b/>
+          <w:bCs/>
           <w:i/>
           <w:iCs/>
         </w:rPr>
@@ -707,19 +722,87 @@
     </w:p>
     <w:p>
       <w:pPr>
-        <w:rPr>
-          <w:lang w:val="en-US"/>
-        </w:rPr>
-      </w:pPr>
-    </w:p>
-    <w:p>
-      <w:pPr>
-        <w:rPr>
-          <w:lang w:val="en-US"/>
-        </w:rPr>
-      </w:pPr>
-      <w:r>
-        <w:rPr>
+        <w:pStyle w:val="ListParagraph"/>
+        <w:numPr>
+          <w:ilvl w:val="1"/>
+          <w:numId w:val="4"/>
+        </w:numPr>
+      </w:pPr>
+      <w:r>
+        <w:t>Tools may require specific hardware, software, or network configurations, which can present challenges when team members are spread across different locations with varying technology infrastructures.</w:t>
+      </w:r>
+    </w:p>
+    <w:p>
+      <w:pPr>
+        <w:pStyle w:val="ListParagraph"/>
+        <w:numPr>
+          <w:ilvl w:val="1"/>
+          <w:numId w:val="4"/>
+        </w:numPr>
+      </w:pPr>
+      <w:r>
+        <w:t>Distributed teams often consist of individuals from different cultural backgrounds and languages. Tools may not adequately address the challenges posed by language barriers or cultural differences, potentially impacting effective communication and understanding of requirements.</w:t>
+      </w:r>
+    </w:p>
+    <w:p>
+      <w:pPr>
+        <w:pStyle w:val="ListParagraph"/>
+        <w:numPr>
+          <w:ilvl w:val="1"/>
+          <w:numId w:val="4"/>
+        </w:numPr>
+      </w:pPr>
+      <w:r>
+        <w:lastRenderedPageBreak/>
+        <w:t xml:space="preserve">Distributed teams may miss out </w:t>
+      </w:r>
+      <w:r>
+        <w:rPr>
+          <w:lang w:val="en-US"/>
+        </w:rPr>
+        <w:t>face-to-face</w:t>
+      </w:r>
+      <w:r>
+        <w:t xml:space="preserve"> communication and collaboration that occur during in-person meetings, which can affect the quality of requirements engineering activities.</w:t>
+      </w:r>
+    </w:p>
+    <w:p>
+      <w:pPr>
+        <w:pStyle w:val="ListParagraph"/>
+        <w:numPr>
+          <w:ilvl w:val="1"/>
+          <w:numId w:val="4"/>
+        </w:numPr>
+      </w:pPr>
+      <w:r>
+        <w:t>When using tools, it's crucial to have strong security measures in place to safeguard sensitive requirements information</w:t>
+      </w:r>
+      <w:r>
+        <w:rPr>
+          <w:lang w:val="en-US"/>
+        </w:rPr>
+        <w:t>.</w:t>
+      </w:r>
+    </w:p>
+    <w:p>
+      <w:pPr>
+        <w:rPr>
+          <w:lang w:val="en-US"/>
+        </w:rPr>
+      </w:pPr>
+    </w:p>
+    <w:p>
+      <w:pPr>
+        <w:rPr>
+          <w:b/>
+          <w:bCs/>
+          <w:lang w:val="en-US"/>
+        </w:rPr>
+      </w:pPr>
+      <w:r>
+        <w:rPr>
+          <w:b/>
+          <w:bCs/>
           <w:lang w:val="en-US"/>
         </w:rPr>
         <w:t>If an environment does not currently engage in solid requirements engineering practices, should tools be introduced?</w:t>
@@ -727,12 +810,153 @@
     </w:p>
     <w:p>
       <w:pPr>
-        <w:rPr>
-          <w:lang w:val="en-US"/>
-        </w:rPr>
-      </w:pPr>
-      <w:r>
-        <w:rPr>
+        <w:pStyle w:val="ListParagraph"/>
+        <w:numPr>
+          <w:ilvl w:val="0"/>
+          <w:numId w:val="4"/>
+        </w:numPr>
+        <w:rPr>
+          <w:i/>
+          <w:iCs/>
+          <w:lang w:val="en-US"/>
+        </w:rPr>
+      </w:pPr>
+      <w:r>
+        <w:rPr>
+          <w:i/>
+          <w:iCs/>
+          <w:lang w:val="en-US"/>
+        </w:rPr>
+        <w:t>Yes</w:t>
+      </w:r>
+      <w:r>
+        <w:rPr>
+          <w:i/>
+          <w:iCs/>
+          <w:lang w:val="en-US"/>
+        </w:rPr>
+        <w:t>, but it should be done carefully</w:t>
+      </w:r>
+      <w:r>
+        <w:rPr>
+          <w:i/>
+          <w:iCs/>
+          <w:lang w:val="en-US"/>
+        </w:rPr>
+        <w:t>, we have to consider:</w:t>
+      </w:r>
+    </w:p>
+    <w:p>
+      <w:pPr>
+        <w:pStyle w:val="ListParagraph"/>
+        <w:numPr>
+          <w:ilvl w:val="1"/>
+          <w:numId w:val="4"/>
+        </w:numPr>
+        <w:rPr>
+          <w:lang w:val="en-US"/>
+        </w:rPr>
+      </w:pPr>
+      <w:r>
+        <w:rPr>
+          <w:lang w:val="en-US"/>
+        </w:rPr>
+        <w:t>Understand the current challenges and areas for improvement in requirements engineering.</w:t>
+      </w:r>
+    </w:p>
+    <w:p>
+      <w:pPr>
+        <w:pStyle w:val="ListParagraph"/>
+        <w:numPr>
+          <w:ilvl w:val="1"/>
+          <w:numId w:val="4"/>
+        </w:numPr>
+        <w:rPr>
+          <w:lang w:val="en-US"/>
+        </w:rPr>
+      </w:pPr>
+      <w:r>
+        <w:rPr>
+          <w:lang w:val="en-US"/>
+        </w:rPr>
+        <w:t>Ensure team members understand the importance of requirements engineering and how tools can enhance the process.</w:t>
+      </w:r>
+    </w:p>
+    <w:p>
+      <w:pPr>
+        <w:pStyle w:val="ListParagraph"/>
+        <w:numPr>
+          <w:ilvl w:val="1"/>
+          <w:numId w:val="4"/>
+        </w:numPr>
+        <w:rPr>
+          <w:lang w:val="en-US"/>
+        </w:rPr>
+      </w:pPr>
+      <w:r>
+        <w:rPr>
+          <w:lang w:val="en-US"/>
+        </w:rPr>
+        <w:t>Select tools that match the organization's needs and are user-friendly.</w:t>
+      </w:r>
+    </w:p>
+    <w:p>
+      <w:pPr>
+        <w:pStyle w:val="ListParagraph"/>
+        <w:numPr>
+          <w:ilvl w:val="1"/>
+          <w:numId w:val="4"/>
+        </w:numPr>
+        <w:rPr>
+          <w:lang w:val="en-US"/>
+        </w:rPr>
+      </w:pPr>
+      <w:r>
+        <w:rPr>
+          <w:lang w:val="en-US"/>
+        </w:rPr>
+        <w:t>Provide ongoing assistance and address any concerns or resistance to change.</w:t>
+      </w:r>
+    </w:p>
+    <w:p>
+      <w:pPr>
+        <w:pStyle w:val="ListParagraph"/>
+        <w:numPr>
+          <w:ilvl w:val="1"/>
+          <w:numId w:val="4"/>
+        </w:numPr>
+        <w:rPr>
+          <w:lang w:val="en-US"/>
+        </w:rPr>
+      </w:pPr>
+      <w:r>
+        <w:rPr>
+          <w:lang w:val="en-US"/>
+        </w:rPr>
+        <w:t>Regularly review and adjust the process based on feedback and lessons learned.</w:t>
+      </w:r>
+    </w:p>
+    <w:p>
+      <w:pPr>
+        <w:rPr>
+          <w:b/>
+          <w:bCs/>
+          <w:lang w:val="en-US"/>
+        </w:rPr>
+      </w:pPr>
+    </w:p>
+    <w:p>
+      <w:pPr>
+        <w:rPr>
+          <w:b/>
+          <w:bCs/>
+          <w:lang w:val="en-US"/>
+        </w:rPr>
+      </w:pPr>
+      <w:r>
+        <w:rPr>
+          <w:b/>
+          <w:bCs/>
           <w:lang w:val="en-US"/>
         </w:rPr>
         <w:t>What sort of problems might you find through a traceability matrix that you might not see without one?</w:t>
@@ -740,16 +964,221 @@
     </w:p>
     <w:p>
       <w:pPr>
-        <w:rPr>
-          <w:lang w:val="en-US"/>
-        </w:rPr>
-      </w:pPr>
-      <w:r>
-        <w:rPr>
+        <w:pStyle w:val="ListParagraph"/>
+        <w:numPr>
+          <w:ilvl w:val="0"/>
+          <w:numId w:val="4"/>
+        </w:numPr>
+        <w:rPr>
+          <w:lang w:val="en-US"/>
+        </w:rPr>
+      </w:pPr>
+      <w:r>
+        <w:rPr>
+          <w:lang w:val="en-US"/>
+        </w:rPr>
+        <w:t>It shows if any requirements are not properly documented or are not linked to other project elements.</w:t>
+      </w:r>
+    </w:p>
+    <w:p>
+      <w:pPr>
+        <w:pStyle w:val="ListParagraph"/>
+        <w:numPr>
+          <w:ilvl w:val="0"/>
+          <w:numId w:val="4"/>
+        </w:numPr>
+        <w:rPr>
+          <w:lang w:val="en-US"/>
+        </w:rPr>
+      </w:pPr>
+      <w:r>
+        <w:rPr>
+          <w:lang w:val="en-US"/>
+        </w:rPr>
+        <w:t xml:space="preserve">It </w:t>
+      </w:r>
+      <w:r>
+        <w:rPr>
+          <w:lang w:val="en-US"/>
+        </w:rPr>
+        <w:t>identifies requirements that have no connections to downstream activities, indicating they may be unnecessary or overlooked.</w:t>
+      </w:r>
+    </w:p>
+    <w:p>
+      <w:pPr>
+        <w:pStyle w:val="ListParagraph"/>
+        <w:numPr>
+          <w:ilvl w:val="0"/>
+          <w:numId w:val="4"/>
+        </w:numPr>
+        <w:rPr>
+          <w:lang w:val="en-US"/>
+        </w:rPr>
+      </w:pPr>
+      <w:r>
+        <w:rPr>
+          <w:lang w:val="en-US"/>
+        </w:rPr>
+        <w:t>It highlights when changes to requirements have impacts on other related elements, ensuring proper coordination.</w:t>
+      </w:r>
+    </w:p>
+    <w:p>
+      <w:pPr>
+        <w:pStyle w:val="ListParagraph"/>
+        <w:numPr>
+          <w:ilvl w:val="0"/>
+          <w:numId w:val="4"/>
+        </w:numPr>
+        <w:rPr>
+          <w:lang w:val="en-US"/>
+        </w:rPr>
+      </w:pPr>
+      <w:r>
+        <w:rPr>
+          <w:lang w:val="en-US"/>
+        </w:rPr>
+        <w:t>It assesses if all requirements have corresponding test cases, revealing any gaps in testing.</w:t>
+      </w:r>
+    </w:p>
+    <w:p>
+      <w:pPr>
+        <w:pStyle w:val="ListParagraph"/>
+        <w:numPr>
+          <w:ilvl w:val="0"/>
+          <w:numId w:val="4"/>
+        </w:numPr>
+        <w:rPr>
+          <w:lang w:val="en-US"/>
+        </w:rPr>
+      </w:pPr>
+      <w:r>
+        <w:rPr>
+          <w:lang w:val="en-US"/>
+        </w:rPr>
+        <w:t>It assists in evaluating the potential effects of requirement changes on other project elements.</w:t>
+      </w:r>
+    </w:p>
+    <w:p>
+      <w:pPr>
+        <w:rPr>
+          <w:b/>
+          <w:bCs/>
+          <w:lang w:val="en-US"/>
+        </w:rPr>
+      </w:pPr>
+      <w:r>
+        <w:rPr>
+          <w:b/>
+          <w:bCs/>
           <w:lang w:val="en-US"/>
         </w:rPr>
         <w:t>How is AI being proposed for knowledge acquisition and representation in requirements specifications?</w:t>
       </w:r>
+    </w:p>
+    <w:p>
+      <w:pPr>
+        <w:pStyle w:val="ListParagraph"/>
+        <w:numPr>
+          <w:ilvl w:val="0"/>
+          <w:numId w:val="4"/>
+        </w:numPr>
+        <w:rPr>
+          <w:lang w:val="en-US"/>
+        </w:rPr>
+      </w:pPr>
+      <w:r>
+        <w:rPr>
+          <w:lang w:val="en-US"/>
+        </w:rPr>
+        <w:t>Natural Language Processing: AI can analyze and extract requirements from written documents, user feedback, or conversations using natural language processing techniques.</w:t>
+      </w:r>
+    </w:p>
+    <w:p>
+      <w:pPr>
+        <w:pStyle w:val="ListParagraph"/>
+        <w:numPr>
+          <w:ilvl w:val="0"/>
+          <w:numId w:val="4"/>
+        </w:numPr>
+        <w:rPr>
+          <w:lang w:val="en-US"/>
+        </w:rPr>
+      </w:pPr>
+      <w:r>
+        <w:rPr>
+          <w:lang w:val="en-US"/>
+        </w:rPr>
+        <w:t>Machine Learning</w:t>
+      </w:r>
+      <w:r>
+        <w:rPr>
+          <w:lang w:val="en-US"/>
+        </w:rPr>
+        <w:t>: AI can learn from existing requirements to identify patterns, similarities, and conflicts, helping to categorize and classify requirements.</w:t>
+      </w:r>
+    </w:p>
+    <w:p>
+      <w:pPr>
+        <w:pStyle w:val="ListParagraph"/>
+        <w:numPr>
+          <w:ilvl w:val="0"/>
+          <w:numId w:val="4"/>
+        </w:numPr>
+        <w:rPr>
+          <w:lang w:val="en-US"/>
+        </w:rPr>
+      </w:pPr>
+      <w:r>
+        <w:rPr>
+          <w:lang w:val="en-US"/>
+        </w:rPr>
+        <w:t>Automated Knowledge Extraction: AI automates the extraction of relevant information from various sources and transforms it into structured representations for requirements.</w:t>
+      </w:r>
+    </w:p>
+    <w:p>
+      <w:pPr>
+        <w:pStyle w:val="ListParagraph"/>
+        <w:numPr>
+          <w:ilvl w:val="0"/>
+          <w:numId w:val="4"/>
+        </w:numPr>
+        <w:rPr>
+          <w:lang w:val="en-US"/>
+        </w:rPr>
+      </w:pPr>
+      <w:r>
+        <w:rPr>
+          <w:lang w:val="en-US"/>
+        </w:rPr>
+        <w:t>Incorporating Stakeholder Feedback: AI captures and incorporates stakeholders' preferences and feedback into requirements, improving their alignment with user needs.</w:t>
+      </w:r>
+    </w:p>
+    <w:p>
+      <w:pPr>
+        <w:rPr>
+          <w:b/>
+          <w:bCs/>
+          <w:lang w:val="en-US"/>
+        </w:rPr>
+      </w:pPr>
+    </w:p>
+    <w:p>
+      <w:pPr>
+        <w:rPr>
+          <w:b/>
+          <w:bCs/>
+          <w:lang w:val="en-US"/>
+        </w:rPr>
+      </w:pPr>
+    </w:p>
+    <w:p>
+      <w:pPr>
+        <w:rPr>
+          <w:b/>
+          <w:bCs/>
+          <w:lang w:val="en-US"/>
+        </w:rPr>
+      </w:pPr>
     </w:p>
     <w:sectPr>
       <w:pgSz w:w="12240" w:h="15840"/>
@@ -992,7 +1421,7 @@
   <w:abstractNum w:abstractNumId="2" w15:restartNumberingAfterBreak="0">
     <w:nsid w:val="59D20C16"/>
     <w:multiLevelType w:val="hybridMultilevel"/>
-    <w:tmpl w:val="9212235C"/>
+    <w:tmpl w:val="A82065F2"/>
     <w:lvl w:ilvl="0" w:tplc="04090001">
       <w:start w:val="1"/>
       <w:numFmt w:val="bullet"/>
@@ -1005,7 +1434,7 @@
         <w:rFonts w:ascii="Symbol" w:hAnsi="Symbol" w:hint="default"/>
       </w:rPr>
     </w:lvl>
-    <w:lvl w:ilvl="1" w:tplc="04090003" w:tentative="1">
+    <w:lvl w:ilvl="1" w:tplc="04090003">
       <w:start w:val="1"/>
       <w:numFmt w:val="bullet"/>
       <w:lvlText w:val="o"/>
@@ -1017,16 +1446,15 @@
         <w:rFonts w:ascii="Courier New" w:hAnsi="Courier New" w:cs="Courier New" w:hint="default"/>
       </w:rPr>
     </w:lvl>
-    <w:lvl w:ilvl="2" w:tplc="04090005" w:tentative="1">
-      <w:start w:val="1"/>
-      <w:numFmt w:val="bullet"/>
-      <w:lvlText w:val=""/>
+    <w:lvl w:ilvl="2" w:tplc="8A9061C2">
+      <w:numFmt w:val="bullet"/>
+      <w:lvlText w:val="-"/>
       <w:lvlJc w:val="left"/>
       <w:pPr>
         <w:ind w:left="2160" w:hanging="360"/>
       </w:pPr>
       <w:rPr>
-        <w:rFonts w:ascii="Wingdings" w:hAnsi="Wingdings" w:hint="default"/>
+        <w:rFonts w:ascii="Calibri" w:eastAsiaTheme="minorHAnsi" w:hAnsi="Calibri" w:cs="Calibri" w:hint="default"/>
       </w:rPr>
     </w:lvl>
     <w:lvl w:ilvl="3" w:tplc="04090001" w:tentative="1">

</xml_diff>